<commit_message>
add-2 commands , Track files
</commit_message>
<xml_diff>
--- a/GitHub commands.docx
+++ b/GitHub commands.docx
@@ -55,174 +55,443 @@
         <w:ind w:firstLine="720"/>
       </w:pPr>
       <w:r>
-        <w:t>git config --</w:t>
-      </w:r>
-      <w:r>
-        <w:t>global</w:t>
+        <w:t>git config --global – User</w:t>
+      </w:r>
+    </w:p>
+    <w:p>
+      <w:pPr>
+        <w:ind w:firstLine="720"/>
+      </w:pPr>
+      <w:r>
+        <w:t xml:space="preserve">git config  - Project </w:t>
+      </w:r>
+    </w:p>
+    <w:p>
+      <w:r>
+        <w:t>$ git config --global user.name “Alex Berghell” –</w:t>
+      </w:r>
+      <w:r>
+        <w:t xml:space="preserve"> C</w:t>
+      </w:r>
+      <w:r>
+        <w:t>onfig your name</w:t>
+      </w:r>
+      <w:r>
+        <w:t>.</w:t>
+      </w:r>
+    </w:p>
+    <w:p>
+      <w:r>
+        <w:t>$ git config--global user.email “ someone@nowhere.ocm” –</w:t>
+      </w:r>
+      <w:r>
+        <w:t xml:space="preserve"> C</w:t>
+      </w:r>
+      <w:r>
+        <w:t>onfig your email</w:t>
+      </w:r>
+      <w:r>
+        <w:t>.</w:t>
+      </w:r>
+    </w:p>
+    <w:p>
+      <w:r>
+        <w:t xml:space="preserve">$ git config--list – </w:t>
+      </w:r>
+      <w:r>
+        <w:t>T</w:t>
+      </w:r>
+      <w:r>
+        <w:t>o view your configurations</w:t>
+      </w:r>
+      <w:r>
+        <w:t>.</w:t>
+      </w:r>
+    </w:p>
+    <w:p>
+      <w:r>
+        <w:t>$ git config --global core.editor “mate -wl1” –</w:t>
+      </w:r>
+      <w:r>
+        <w:t xml:space="preserve"> S</w:t>
+      </w:r>
+      <w:r>
+        <w:t>et up default text editor</w:t>
+      </w:r>
+      <w:r>
+        <w:t>.</w:t>
+      </w:r>
+    </w:p>
+    <w:p>
+      <w:r>
+        <w:t>$ git config --global color.ui true –</w:t>
+      </w:r>
+      <w:r>
+        <w:t xml:space="preserve"> S</w:t>
+      </w:r>
+      <w:r>
+        <w:t>et up different colors for better user experience</w:t>
+      </w:r>
+      <w:r>
+        <w:t>.</w:t>
+      </w:r>
+    </w:p>
+    <w:p>
+      <w:r>
+        <w:t>$ git help log –</w:t>
+      </w:r>
+      <w:r>
+        <w:t xml:space="preserve"> T</w:t>
+      </w:r>
+      <w:r>
+        <w:t>o get full git commands for explanations</w:t>
+      </w:r>
+      <w:r>
+        <w:t>.</w:t>
+      </w:r>
+    </w:p>
+    <w:p>
+      <w:r>
+        <w:t xml:space="preserve">$ man git-log - </w:t>
+      </w:r>
+      <w:r>
+        <w:t>T</w:t>
+      </w:r>
+      <w:r>
+        <w:t>o get full git commands for explanations</w:t>
+      </w:r>
+      <w:r>
+        <w:t>.</w:t>
+      </w:r>
+    </w:p>
+    <w:p/>
+    <w:p>
+      <w:pPr>
+        <w:jc w:val="center"/>
+        <w:rPr>
+          <w:b/>
+          <w:i/>
+          <w:sz w:val="26"/>
+          <w:szCs w:val="26"/>
+        </w:rPr>
+      </w:pPr>
+      <w:r>
+        <w:rPr>
+          <w:b/>
+          <w:i/>
+          <w:sz w:val="26"/>
+          <w:szCs w:val="26"/>
+        </w:rPr>
+        <w:t>Using Git</w:t>
+      </w:r>
+    </w:p>
+    <w:p>
+      <w:r>
+        <w:t>$ git init – Initialize a git in the particular folder. Set up a folder as a home repository.</w:t>
+      </w:r>
+    </w:p>
+    <w:p>
+      <w:r>
+        <w:t>$ git add . – Add all files</w:t>
+      </w:r>
+      <w:r>
+        <w:t xml:space="preserve"> to staging index</w:t>
+      </w:r>
+      <w:r>
+        <w:t>.</w:t>
+      </w:r>
+    </w:p>
+    <w:p>
+      <w:r>
+        <w:t>$ git add file.txt – Add only file.txt</w:t>
+      </w:r>
+      <w:r>
+        <w:t xml:space="preserve"> to staging index</w:t>
+      </w:r>
+      <w:r>
+        <w:t>.</w:t>
+      </w:r>
+    </w:p>
+    <w:p>
+      <w:r>
+        <w:t>$ git commit -m “Desired message” –</w:t>
+      </w:r>
+      <w:r>
+        <w:t xml:space="preserve"> Commit</w:t>
+      </w:r>
+      <w:r>
+        <w:t xml:space="preserve"> the file </w:t>
+      </w:r>
+      <w:r>
+        <w:t xml:space="preserve">into </w:t>
+      </w:r>
+      <w:r>
+        <w:t>remote repository and add a message to specify the change. Message should not be longer than 72 characters</w:t>
+      </w:r>
+      <w:r>
+        <w:t>.</w:t>
+      </w:r>
+    </w:p>
+    <w:p>
+      <w:r>
+        <w:t>$ git</w:t>
+      </w:r>
+      <w:r>
+        <w:t xml:space="preserve"> log – Shows the log of all our commits one after another. Each commit has own unique ID</w:t>
+      </w:r>
+      <w:r>
+        <w:t>.</w:t>
+      </w:r>
+    </w:p>
+    <w:p>
+      <w:r>
+        <w:t>$ git log -n 2 – Shows last 2 commits. You can specify the number of commits you want to see</w:t>
+      </w:r>
+      <w:r>
+        <w:t>.</w:t>
+      </w:r>
+    </w:p>
+    <w:p>
+      <w:r>
+        <w:t>$ git log --since=2018-03-14 – shows all commits since the particular date</w:t>
+      </w:r>
+      <w:r>
+        <w:t>.</w:t>
+      </w:r>
+    </w:p>
+    <w:p>
+      <w:r>
+        <w:t>$ git log --until=2018-03-14 – shows all commits before the particular date</w:t>
+      </w:r>
+      <w:r>
+        <w:t>.</w:t>
+      </w:r>
+    </w:p>
+    <w:p>
+      <w:r>
+        <w:t>$ git log --</w:t>
+      </w:r>
+      <w:r>
+        <w:t>a</w:t>
+      </w:r>
+      <w:r>
+        <w:t>uthor=”Alex Berghell” – Look for commits made by person/author</w:t>
+      </w:r>
+      <w:r>
+        <w:t>.</w:t>
+      </w:r>
+    </w:p>
+    <w:p>
+      <w:r>
+        <w:t xml:space="preserve">$ git log --grep=”Init” – search for something has “Init” </w:t>
+      </w:r>
+      <w:r>
+        <w:t>pattern</w:t>
+      </w:r>
+      <w:r>
+        <w:t>.</w:t>
+      </w:r>
+    </w:p>
+    <w:p/>
+    <w:p>
+      <w:pPr>
+        <w:jc w:val="center"/>
+        <w:rPr>
+          <w:b/>
+          <w:i/>
+          <w:sz w:val="26"/>
+          <w:szCs w:val="26"/>
+        </w:rPr>
+      </w:pPr>
+      <w:r>
+        <w:rPr>
+          <w:b/>
+          <w:i/>
+          <w:sz w:val="26"/>
+          <w:szCs w:val="26"/>
+        </w:rPr>
+        <w:t xml:space="preserve">Changes in our three-tree </w:t>
+      </w:r>
+      <w:r>
+        <w:rPr>
+          <w:b/>
+          <w:i/>
+          <w:sz w:val="26"/>
+          <w:szCs w:val="26"/>
+        </w:rPr>
+        <w:t>architecture</w:t>
+      </w:r>
+    </w:p>
+    <w:p>
+      <w:pPr>
+        <w:ind w:left="720"/>
+      </w:pPr>
+      <w:r>
+        <w:t xml:space="preserve">Unique ID of a commit calls  - </w:t>
+      </w:r>
+      <w:r>
+        <w:rPr>
+          <w:b/>
+        </w:rPr>
+        <w:t>Checksum</w:t>
+      </w:r>
+      <w:r>
+        <w:t xml:space="preserve"> / </w:t>
+      </w:r>
+      <w:r>
+        <w:rPr>
+          <w:b/>
+        </w:rPr>
+        <w:t>Hash algorithm</w:t>
+      </w:r>
+      <w:r>
+        <w:t xml:space="preserve"> / </w:t>
+      </w:r>
+      <w:r>
+        <w:rPr>
+          <w:b/>
+        </w:rPr>
+        <w:t>SHA-1</w:t>
+      </w:r>
+      <w:r>
+        <w:t xml:space="preserve">. It is </w:t>
+      </w:r>
+      <w:r>
+        <w:rPr>
+          <w:i/>
+        </w:rPr>
+        <w:t>40-character hexadecimal string (0-9, a-f)</w:t>
+      </w:r>
+      <w:r>
+        <w:t>.</w:t>
+      </w:r>
+    </w:p>
+    <w:p>
+      <w:pPr>
+        <w:ind w:left="720"/>
+      </w:pPr>
+      <w:r>
+        <w:rPr>
+          <w:b/>
+        </w:rPr>
+        <w:t>HEAD</w:t>
+      </w:r>
+      <w:r>
+        <w:t xml:space="preserve"> – pointer to “tip” of current branch in repository. Points to our last commit – parent. To find out what file HEAD points to, you can go to</w:t>
+      </w:r>
+      <w:r>
+        <w:t xml:space="preserve"> $ cd</w:t>
+      </w:r>
+      <w:r>
+        <w:t xml:space="preserve"> .git&gt;refs&gt;</w:t>
+      </w:r>
+      <w:r>
+        <w:t>heads&gt;$ cat master – to view inside of a file. You should see the checksum.</w:t>
+      </w:r>
+    </w:p>
+    <w:p>
+      <w:r>
+        <w:t xml:space="preserve">$ git status – Shows the difference between our trees: </w:t>
+      </w:r>
+      <w:r>
+        <w:rPr>
+          <w:b/>
+          <w:i/>
+        </w:rPr>
+        <w:t>working – staging – repository</w:t>
+      </w:r>
+      <w:r>
+        <w:t xml:space="preserve">. </w:t>
+      </w:r>
+    </w:p>
+    <w:p/>
+    <w:p>
+      <w:pPr>
+        <w:jc w:val="center"/>
+        <w:rPr>
+          <w:b/>
+          <w:i/>
+          <w:sz w:val="26"/>
+          <w:szCs w:val="26"/>
+        </w:rPr>
+      </w:pPr>
+      <w:r>
+        <w:rPr>
+          <w:b/>
+          <w:i/>
+          <w:sz w:val="26"/>
+          <w:szCs w:val="26"/>
+        </w:rPr>
+        <w:t>Changes between files</w:t>
+      </w:r>
+    </w:p>
+    <w:p>
+      <w:r>
+        <w:t xml:space="preserve">$ git diff – </w:t>
+      </w:r>
+      <w:r>
+        <w:t xml:space="preserve">Shows all changes of the old(remote repository) and new(working directory) files. (diff </w:t>
+      </w:r>
+      <w:r>
+        <w:t xml:space="preserve">compares </w:t>
+      </w:r>
+      <w:r>
+        <w:t>two files between each other). Shows line by line all changes. -- stands for remove lines, ++ stands for adding new lines.</w:t>
+      </w:r>
+    </w:p>
+    <w:p>
+      <w:r>
+        <w:t xml:space="preserve">$ git diff file.txt – show </w:t>
+      </w:r>
+      <w:r>
+        <w:t>changes only in</w:t>
       </w:r>
       <w:r>
         <w:t xml:space="preserve"> </w:t>
       </w:r>
       <w:r>
-        <w:t>– User</w:t>
-      </w:r>
-    </w:p>
-    <w:p>
-      <w:pPr>
-        <w:ind w:firstLine="720"/>
-      </w:pPr>
-      <w:r>
-        <w:t>git config  -</w:t>
-      </w:r>
-      <w:r>
-        <w:t xml:space="preserve"> Project </w:t>
-      </w:r>
-    </w:p>
-    <w:p>
-      <w:r>
-        <w:t xml:space="preserve">$ git config --global user.name “Alex </w:t>
-      </w:r>
-      <w:proofErr w:type="spellStart"/>
-      <w:r>
-        <w:t>Berghell</w:t>
-      </w:r>
-      <w:proofErr w:type="spellEnd"/>
-      <w:r>
-        <w:t>” –</w:t>
-      </w:r>
-      <w:r>
-        <w:t xml:space="preserve"> C</w:t>
-      </w:r>
-      <w:r>
-        <w:t>onfig your name</w:t>
-      </w:r>
-      <w:r>
-        <w:t>.</w:t>
-      </w:r>
-    </w:p>
-    <w:p>
-      <w:r>
-        <w:t>$ git config--</w:t>
-      </w:r>
-      <w:r>
-        <w:t xml:space="preserve">global </w:t>
-      </w:r>
-      <w:proofErr w:type="spellStart"/>
-      <w:r>
-        <w:t>user.email</w:t>
-      </w:r>
-      <w:proofErr w:type="spellEnd"/>
-      <w:r>
-        <w:t xml:space="preserve"> “</w:t>
-      </w:r>
-      <w:r>
-        <w:t xml:space="preserve"> </w:t>
-      </w:r>
-      <w:proofErr w:type="spellStart"/>
-      <w:r>
-        <w:t>someone@nowhere.ocm</w:t>
-      </w:r>
-      <w:proofErr w:type="spellEnd"/>
-      <w:r>
-        <w:t>” –</w:t>
-      </w:r>
-      <w:r>
-        <w:t xml:space="preserve"> C</w:t>
-      </w:r>
-      <w:r>
-        <w:t xml:space="preserve">onfig </w:t>
-      </w:r>
-      <w:r>
-        <w:t>your email</w:t>
-      </w:r>
-      <w:r>
-        <w:t>.</w:t>
-      </w:r>
-    </w:p>
-    <w:p>
-      <w:r>
-        <w:t xml:space="preserve">$ git config--list – </w:t>
-      </w:r>
-      <w:r>
-        <w:t>T</w:t>
-      </w:r>
-      <w:r>
-        <w:t>o view your configurations</w:t>
-      </w:r>
-      <w:r>
-        <w:t>.</w:t>
-      </w:r>
-    </w:p>
-    <w:p>
-      <w:r>
-        <w:t xml:space="preserve">$ git config --global </w:t>
-      </w:r>
-      <w:proofErr w:type="spellStart"/>
-      <w:r>
-        <w:t>core.editor</w:t>
-      </w:r>
-      <w:proofErr w:type="spellEnd"/>
-      <w:r>
-        <w:t xml:space="preserve"> “mate -wl1” –</w:t>
-      </w:r>
-      <w:r>
-        <w:t xml:space="preserve"> S</w:t>
-      </w:r>
-      <w:r>
-        <w:t>et up default text editor</w:t>
-      </w:r>
-      <w:r>
-        <w:t>.</w:t>
-      </w:r>
-    </w:p>
-    <w:p>
-      <w:r>
-        <w:t xml:space="preserve">$ git config --global </w:t>
-      </w:r>
-      <w:proofErr w:type="spellStart"/>
-      <w:r>
-        <w:t>color.ui</w:t>
-      </w:r>
-      <w:proofErr w:type="spellEnd"/>
-      <w:r>
-        <w:t xml:space="preserve"> true –</w:t>
-      </w:r>
-      <w:r>
-        <w:t xml:space="preserve"> S</w:t>
-      </w:r>
-      <w:r>
-        <w:t>et up different colors for better user experience</w:t>
-      </w:r>
-      <w:r>
-        <w:t>.</w:t>
-      </w:r>
-    </w:p>
-    <w:p>
-      <w:r>
-        <w:t>$ git help log –</w:t>
-      </w:r>
-      <w:r>
-        <w:t xml:space="preserve"> T</w:t>
-      </w:r>
-      <w:r>
-        <w:t>o get full git commands for explanations</w:t>
-      </w:r>
-      <w:r>
-        <w:t>.</w:t>
-      </w:r>
-    </w:p>
-    <w:p>
-      <w:r>
-        <w:t xml:space="preserve">$ man git-log - </w:t>
-      </w:r>
-      <w:r>
-        <w:t>T</w:t>
-      </w:r>
-      <w:r>
-        <w:t>o get full git commands for explanations</w:t>
-      </w:r>
-      <w:r>
-        <w:t>.</w:t>
+        <w:t>“</w:t>
+      </w:r>
+      <w:r>
+        <w:t>file.txt</w:t>
+      </w:r>
+      <w:r>
+        <w:t>”</w:t>
+      </w:r>
+      <w:r>
+        <w:t xml:space="preserve"> file</w:t>
+      </w:r>
+      <w:r>
+        <w:t xml:space="preserve"> between working and repository</w:t>
+      </w:r>
+      <w:r>
+        <w:t>.</w:t>
+      </w:r>
+    </w:p>
+    <w:p>
+      <w:r>
+        <w:t>$ git diff --staged – compare files between staging and repository. Old versions “</w:t>
+      </w:r>
+      <w:r>
+        <w:rPr>
+          <w:i/>
+        </w:rPr>
+        <w:t>$ git diff --</w:t>
+      </w:r>
+      <w:r>
+        <w:rPr>
+          <w:i/>
+        </w:rPr>
+        <w:t>cac</w:t>
+      </w:r>
+      <w:r>
+        <w:rPr>
+          <w:i/>
+        </w:rPr>
+        <w:t>hed</w:t>
+      </w:r>
+      <w:r>
+        <w:t>”.</w:t>
       </w:r>
     </w:p>
     <w:p/>
@@ -243,380 +512,6 @@
           <w:sz w:val="26"/>
           <w:szCs w:val="26"/>
         </w:rPr>
-        <w:t>Using Git</w:t>
-      </w:r>
-    </w:p>
-    <w:p>
-      <w:r>
-        <w:t xml:space="preserve">$ git </w:t>
-      </w:r>
-      <w:proofErr w:type="spellStart"/>
-      <w:r>
-        <w:t>init</w:t>
-      </w:r>
-      <w:proofErr w:type="spellEnd"/>
-      <w:r>
-        <w:t xml:space="preserve"> – Initialize a git in the particular folder. Set up a folder as a home repository.</w:t>
-      </w:r>
-    </w:p>
-    <w:p>
-      <w:r>
-        <w:t>$ git add . – Add all files</w:t>
-      </w:r>
-      <w:r>
-        <w:t xml:space="preserve"> to staging index</w:t>
-      </w:r>
-      <w:r>
-        <w:t>.</w:t>
-      </w:r>
-    </w:p>
-    <w:p>
-      <w:r>
-        <w:t>$ git add file.txt – Add only file.txt</w:t>
-      </w:r>
-      <w:r>
-        <w:t xml:space="preserve"> to staging index</w:t>
-      </w:r>
-      <w:r>
-        <w:t>.</w:t>
-      </w:r>
-    </w:p>
-    <w:p>
-      <w:r>
-        <w:t>$ git commit -m “Desired message” –</w:t>
-      </w:r>
-      <w:r>
-        <w:t xml:space="preserve"> Commit</w:t>
-      </w:r>
-      <w:r>
-        <w:t xml:space="preserve"> the file </w:t>
-      </w:r>
-      <w:r>
-        <w:t xml:space="preserve">into </w:t>
-      </w:r>
-      <w:r>
-        <w:t>remote repository and add a message to specify the change. Message should not be longer than 72 characters</w:t>
-      </w:r>
-      <w:r>
-        <w:t>.</w:t>
-      </w:r>
-    </w:p>
-    <w:p>
-      <w:r>
-        <w:t>$ git</w:t>
-      </w:r>
-      <w:r>
-        <w:t xml:space="preserve"> log – Shows the log of all our commits one after another. Each commit has own unique ID</w:t>
-      </w:r>
-      <w:r>
-        <w:t>.</w:t>
-      </w:r>
-    </w:p>
-    <w:p>
-      <w:r>
-        <w:t>$ git log -n 2 – Shows last 2 commits. You can specify the number of commits you want to see</w:t>
-      </w:r>
-      <w:r>
-        <w:t>.</w:t>
-      </w:r>
-    </w:p>
-    <w:p>
-      <w:r>
-        <w:t>$ git log --since=2018-03-14 – shows all commits since the particular date</w:t>
-      </w:r>
-      <w:r>
-        <w:t>.</w:t>
-      </w:r>
-    </w:p>
-    <w:p>
-      <w:r>
-        <w:t>$ git log --</w:t>
-      </w:r>
-      <w:r>
-        <w:t>until</w:t>
-      </w:r>
-      <w:r>
-        <w:t xml:space="preserve">=2018-03-14 – shows </w:t>
-      </w:r>
-      <w:r>
-        <w:t>all commits before</w:t>
-      </w:r>
-      <w:r>
-        <w:t xml:space="preserve"> the particular date</w:t>
-      </w:r>
-      <w:r>
-        <w:t>.</w:t>
-      </w:r>
-    </w:p>
-    <w:p>
-      <w:r>
-        <w:t>$ git log --</w:t>
-      </w:r>
-      <w:r>
-        <w:t>a</w:t>
-      </w:r>
-      <w:r>
-        <w:t xml:space="preserve">uthor=”Alex </w:t>
-      </w:r>
-      <w:proofErr w:type="spellStart"/>
-      <w:r>
-        <w:t>Berghell</w:t>
-      </w:r>
-      <w:proofErr w:type="spellEnd"/>
-      <w:r>
-        <w:t>” – Look for commits made by person/author</w:t>
-      </w:r>
-      <w:r>
-        <w:t>.</w:t>
-      </w:r>
-    </w:p>
-    <w:p>
-      <w:r>
-        <w:t>$ git log --grep=”</w:t>
-      </w:r>
-      <w:proofErr w:type="spellStart"/>
-      <w:r>
-        <w:t>Init</w:t>
-      </w:r>
-      <w:proofErr w:type="spellEnd"/>
-      <w:r>
-        <w:t>” – search for something has “</w:t>
-      </w:r>
-      <w:proofErr w:type="spellStart"/>
-      <w:r>
-        <w:t>Init</w:t>
-      </w:r>
-      <w:proofErr w:type="spellEnd"/>
-      <w:r>
-        <w:t xml:space="preserve">” </w:t>
-      </w:r>
-      <w:r>
-        <w:t>pattern</w:t>
-      </w:r>
-      <w:r>
-        <w:t>.</w:t>
-      </w:r>
-    </w:p>
-    <w:p/>
-    <w:p>
-      <w:pPr>
-        <w:jc w:val="center"/>
-        <w:rPr>
-          <w:b/>
-          <w:i/>
-          <w:sz w:val="26"/>
-          <w:szCs w:val="26"/>
-        </w:rPr>
-      </w:pPr>
-      <w:r>
-        <w:rPr>
-          <w:b/>
-          <w:i/>
-          <w:sz w:val="26"/>
-          <w:szCs w:val="26"/>
-        </w:rPr>
-        <w:t xml:space="preserve">Changes in our three-tree </w:t>
-      </w:r>
-      <w:r>
-        <w:rPr>
-          <w:b/>
-          <w:i/>
-          <w:sz w:val="26"/>
-          <w:szCs w:val="26"/>
-        </w:rPr>
-        <w:t>architecture</w:t>
-      </w:r>
-    </w:p>
-    <w:p>
-      <w:pPr>
-        <w:ind w:left="720"/>
-      </w:pPr>
-      <w:r>
-        <w:t xml:space="preserve">Unique ID of a commit calls  - </w:t>
-      </w:r>
-      <w:r>
-        <w:rPr>
-          <w:b/>
-        </w:rPr>
-        <w:t>Checksum</w:t>
-      </w:r>
-      <w:r>
-        <w:t xml:space="preserve"> / </w:t>
-      </w:r>
-      <w:r>
-        <w:rPr>
-          <w:b/>
-        </w:rPr>
-        <w:t>Hash algorithm</w:t>
-      </w:r>
-      <w:r>
-        <w:t xml:space="preserve"> / </w:t>
-      </w:r>
-      <w:r>
-        <w:rPr>
-          <w:b/>
-        </w:rPr>
-        <w:t>SHA-1</w:t>
-      </w:r>
-      <w:r>
-        <w:t xml:space="preserve">. It is </w:t>
-      </w:r>
-      <w:r>
-        <w:rPr>
-          <w:i/>
-        </w:rPr>
-        <w:t>40-character hexadecimal string (0-9, a-f)</w:t>
-      </w:r>
-      <w:r>
-        <w:t>.</w:t>
-      </w:r>
-    </w:p>
-    <w:p>
-      <w:pPr>
-        <w:ind w:left="720"/>
-      </w:pPr>
-      <w:r>
-        <w:rPr>
-          <w:b/>
-        </w:rPr>
-        <w:t>HEAD</w:t>
-      </w:r>
-      <w:r>
-        <w:t xml:space="preserve"> – pointer to “tip” of current branch in repository. Points to our last commit – parent. To find out what file HEAD points to, you can go to</w:t>
-      </w:r>
-      <w:r>
-        <w:t xml:space="preserve"> $ cd</w:t>
-      </w:r>
-      <w:r>
-        <w:t xml:space="preserve"> .git&gt;refs&gt;</w:t>
-      </w:r>
-      <w:r>
-        <w:t>heads&gt;$ cat master – to view inside of a file. You should see the checksum.</w:t>
-      </w:r>
-    </w:p>
-    <w:p>
-      <w:r>
-        <w:t xml:space="preserve">$ git status – Shows the difference between our trees: </w:t>
-      </w:r>
-      <w:r>
-        <w:rPr>
-          <w:b/>
-          <w:i/>
-        </w:rPr>
-        <w:t>working – staging – repository</w:t>
-      </w:r>
-      <w:r>
-        <w:t xml:space="preserve">. </w:t>
-      </w:r>
-    </w:p>
-    <w:p/>
-    <w:p>
-      <w:pPr>
-        <w:jc w:val="center"/>
-        <w:rPr>
-          <w:b/>
-          <w:i/>
-          <w:sz w:val="26"/>
-          <w:szCs w:val="26"/>
-        </w:rPr>
-      </w:pPr>
-      <w:r>
-        <w:rPr>
-          <w:b/>
-          <w:i/>
-          <w:sz w:val="26"/>
-          <w:szCs w:val="26"/>
-        </w:rPr>
-        <w:t>Changes between files</w:t>
-      </w:r>
-    </w:p>
-    <w:p>
-      <w:r>
-        <w:t xml:space="preserve">$ git diff – </w:t>
-      </w:r>
-      <w:r>
-        <w:t xml:space="preserve">Shows all changes of the old(remote repository) and new(working directory) files. (diff </w:t>
-      </w:r>
-      <w:r>
-        <w:t xml:space="preserve">compares </w:t>
-      </w:r>
-      <w:r>
-        <w:t>two files between each other). Shows line by line all changes. -- stands for remove lines, ++ stands for adding new lines.</w:t>
-      </w:r>
-    </w:p>
-    <w:p>
-      <w:r>
-        <w:t xml:space="preserve">$ git diff file.txt – show </w:t>
-      </w:r>
-      <w:r>
-        <w:t>changes only in</w:t>
-      </w:r>
-      <w:r>
-        <w:t xml:space="preserve"> </w:t>
-      </w:r>
-      <w:r>
-        <w:t>“</w:t>
-      </w:r>
-      <w:r>
-        <w:t>file.txt</w:t>
-      </w:r>
-      <w:r>
-        <w:t>”</w:t>
-      </w:r>
-      <w:r>
-        <w:t xml:space="preserve"> file</w:t>
-      </w:r>
-      <w:r>
-        <w:t xml:space="preserve"> between working and repository</w:t>
-      </w:r>
-      <w:r>
-        <w:t>.</w:t>
-      </w:r>
-    </w:p>
-    <w:p>
-      <w:r>
-        <w:t>$ git diff --staged – compare files between staging and repository. Old versions “</w:t>
-      </w:r>
-      <w:r>
-        <w:rPr>
-          <w:i/>
-        </w:rPr>
-        <w:t>$ git diff --</w:t>
-      </w:r>
-      <w:r>
-        <w:rPr>
-          <w:i/>
-        </w:rPr>
-        <w:t>cac</w:t>
-      </w:r>
-      <w:r>
-        <w:rPr>
-          <w:i/>
-        </w:rPr>
-        <w:t>hed</w:t>
-      </w:r>
-      <w:r>
-        <w:t>”.</w:t>
-      </w:r>
-    </w:p>
-    <w:p/>
-    <w:p>
-      <w:pPr>
-        <w:jc w:val="center"/>
-        <w:rPr>
-          <w:b/>
-          <w:i/>
-          <w:sz w:val="26"/>
-          <w:szCs w:val="26"/>
-        </w:rPr>
-      </w:pPr>
-      <w:r>
-        <w:rPr>
-          <w:b/>
-          <w:i/>
-          <w:sz w:val="26"/>
-          <w:szCs w:val="26"/>
-        </w:rPr>
         <w:t>Deleting files</w:t>
       </w:r>
     </w:p>
@@ -630,21 +525,7 @@
         <w:rPr>
           <w:szCs w:val="26"/>
         </w:rPr>
-        <w:t xml:space="preserve">$ git </w:t>
-      </w:r>
-      <w:proofErr w:type="spellStart"/>
-      <w:r>
-        <w:rPr>
-          <w:szCs w:val="26"/>
-        </w:rPr>
-        <w:t>rm</w:t>
-      </w:r>
-      <w:proofErr w:type="spellEnd"/>
-      <w:r>
-        <w:rPr>
-          <w:szCs w:val="26"/>
-        </w:rPr>
-        <w:t xml:space="preserve"> file.txt – completely delete file</w:t>
+        <w:t>$ git rm file.txt – completely delete file</w:t>
       </w:r>
     </w:p>
     <w:p>
@@ -744,21 +625,7 @@
         <w:rPr>
           <w:szCs w:val="26"/>
         </w:rPr>
-        <w:t xml:space="preserve">$ git mv third_file.txt </w:t>
-      </w:r>
-      <w:proofErr w:type="spellStart"/>
-      <w:r>
-        <w:rPr>
-          <w:szCs w:val="26"/>
-        </w:rPr>
-        <w:t>first_directory</w:t>
-      </w:r>
-      <w:proofErr w:type="spellEnd"/>
-      <w:r>
-        <w:rPr>
-          <w:szCs w:val="26"/>
-        </w:rPr>
-        <w:t xml:space="preserve">/third_file.txt – </w:t>
+        <w:t xml:space="preserve">$ git mv third_file.txt first_directory/third_file.txt – </w:t>
       </w:r>
       <w:r>
         <w:rPr>
@@ -771,21 +638,7 @@
         <w:rPr>
           <w:szCs w:val="26"/>
         </w:rPr>
-        <w:t xml:space="preserve"> third_file.txt to the other directory /</w:t>
-      </w:r>
-      <w:proofErr w:type="spellStart"/>
-      <w:r>
-        <w:rPr>
-          <w:szCs w:val="26"/>
-        </w:rPr>
-        <w:t>first_directory</w:t>
-      </w:r>
-      <w:proofErr w:type="spellEnd"/>
-      <w:r>
-        <w:rPr>
-          <w:szCs w:val="26"/>
-        </w:rPr>
-        <w:t>.</w:t>
+        <w:t xml:space="preserve"> third_file.txt to the other directory /first_directory.</w:t>
       </w:r>
     </w:p>
     <w:p>
@@ -834,15 +687,33 @@
           <w:szCs w:val="26"/>
         </w:rPr>
       </w:pPr>
+      <w:r>
+        <w:rPr>
+          <w:szCs w:val="26"/>
+        </w:rPr>
+        <w:t>$ git commit -am “Initial commit” –</w:t>
+      </w:r>
+      <w:r>
+        <w:rPr>
+          <w:szCs w:val="26"/>
+        </w:rPr>
+        <w:t xml:space="preserve"> commit to the remote repository “-a” avoiding $git add .</w:t>
+      </w:r>
+    </w:p>
+    <w:p>
+      <w:pPr>
+        <w:rPr>
+          <w:szCs w:val="26"/>
+        </w:rPr>
+      </w:pPr>
+      <w:r>
+        <w:rPr>
+          <w:szCs w:val="26"/>
+        </w:rPr>
+        <w:t>$ git checkout -- file.txt – undo our changes. Return everything back in file.txt</w:t>
+      </w:r>
       <w:bookmarkStart w:id="0" w:name="_GoBack"/>
       <w:bookmarkEnd w:id="0"/>
-    </w:p>
-    <w:p>
-      <w:pPr>
-        <w:rPr>
-          <w:szCs w:val="26"/>
-        </w:rPr>
-      </w:pPr>
     </w:p>
     <w:p>
       <w:pPr>

</xml_diff>